<commit_message>
Updated dates, slight formating changes
</commit_message>
<xml_diff>
--- a/Adam Starr Resume.docx
+++ b/Adam Starr Resume.docx
@@ -47,7 +47,7 @@
                     </pic:cNvPicPr>
                   </pic:nvPicPr>
                   <pic:blipFill>
-                    <a:blip r:embed="rId5" cstate="print">
+                    <a:blip r:embed="rId6" cstate="print">
                       <a:extLst>
                         <a:ext uri="{28A0092B-C50C-407E-A947-70E740481C1C}">
                           <a14:useLocalDpi xmlns:a14="http://schemas.microsoft.com/office/drawing/2010/main" val="0"/>
@@ -122,7 +122,7 @@
         </w:rPr>
         <w:t xml:space="preserve">✉ </w:t>
       </w:r>
-      <w:hyperlink r:id="rId6" w:history="1">
+      <w:hyperlink r:id="rId7" w:history="1">
         <w:r>
           <w:rPr>
             <w:rStyle w:val="Hyperlink"/>
@@ -187,7 +187,25 @@
           <w:sz w:val="18"/>
           <w:szCs w:val="18"/>
         </w:rPr>
-        <w:t xml:space="preserve"> Hitt Ave</w:t>
+        <w:t xml:space="preserve"> </w:t>
+      </w:r>
+      <w:proofErr w:type="spellStart"/>
+      <w:r>
+        <w:rPr>
+          <w:rFonts w:ascii="Arial" w:hAnsi="Arial" w:cs="Arial"/>
+          <w:sz w:val="18"/>
+          <w:szCs w:val="18"/>
+        </w:rPr>
+        <w:t>Hitt</w:t>
+      </w:r>
+      <w:proofErr w:type="spellEnd"/>
+      <w:r>
+        <w:rPr>
+          <w:rFonts w:ascii="Arial" w:hAnsi="Arial" w:cs="Arial"/>
+          <w:sz w:val="18"/>
+          <w:szCs w:val="18"/>
+        </w:rPr>
+        <w:t xml:space="preserve"> Ave</w:t>
       </w:r>
       <w:r>
         <w:rPr>
@@ -407,7 +425,51 @@
           <w:sz w:val="16"/>
           <w:szCs w:val="16"/>
         </w:rPr>
-        <w:t xml:space="preserve">              August 2018 – April 2022</w:t>
+        <w:t xml:space="preserve">             </w:t>
+      </w:r>
+      <w:r>
+        <w:rPr>
+          <w:rFonts w:ascii="SourceSansPro-LightIt-Identity-" w:hAnsi="SourceSansPro-LightIt-Identity-" w:cs="SourceSansPro-LightIt-Identity-"/>
+          <w:i/>
+          <w:iCs/>
+          <w:color w:val="5D5D5D"/>
+          <w:sz w:val="16"/>
+          <w:szCs w:val="16"/>
+        </w:rPr>
+        <w:t xml:space="preserve">   </w:t>
+      </w:r>
+      <w:r>
+        <w:rPr>
+          <w:rFonts w:ascii="SourceSansPro-LightIt-Identity-" w:hAnsi="SourceSansPro-LightIt-Identity-" w:cs="SourceSansPro-LightIt-Identity-"/>
+          <w:i/>
+          <w:iCs/>
+          <w:color w:val="5D5D5D"/>
+          <w:sz w:val="16"/>
+          <w:szCs w:val="16"/>
+        </w:rPr>
+        <w:t xml:space="preserve"> </w:t>
+      </w:r>
+      <w:r>
+        <w:rPr>
+          <w:rFonts w:ascii="SourceSansPro-LightIt-Identity-" w:hAnsi="SourceSansPro-LightIt-Identity-" w:cs="SourceSansPro-LightIt-Identity-"/>
+          <w:i/>
+          <w:iCs/>
+          <w:color w:val="5D5D5D"/>
+          <w:sz w:val="16"/>
+          <w:szCs w:val="16"/>
+        </w:rPr>
+        <w:t xml:space="preserve">      </w:t>
+      </w:r>
+      <w:r>
+        <w:rPr>
+          <w:rFonts w:ascii="SourceSansPro-LightIt-Identity-" w:hAnsi="SourceSansPro-LightIt-Identity-" w:cs="SourceSansPro-LightIt-Identity-"/>
+          <w:i/>
+          <w:iCs/>
+          <w:color w:val="5D5D5D"/>
+          <w:sz w:val="16"/>
+          <w:szCs w:val="16"/>
+        </w:rPr>
+        <w:t>August 2018 – April 2022</w:t>
       </w:r>
     </w:p>
     <w:p>
@@ -566,6 +628,7 @@
         </w:rPr>
         <w:t xml:space="preserve">                                                                                                                          </w:t>
       </w:r>
+      <w:proofErr w:type="spellStart"/>
       <w:r>
         <w:rPr>
           <w:rFonts w:ascii="SourceSansPro-LightIt-Identity-" w:hAnsi="SourceSansPro-LightIt-Identity-" w:cs="SourceSansPro-LightIt-Identity-"/>
@@ -574,7 +637,18 @@
           <w:sz w:val="18"/>
           <w:szCs w:val="18"/>
         </w:rPr>
-        <w:t>Pittsburgh, PA</w:t>
+        <w:t>Pittsburgh</w:t>
+      </w:r>
+      <w:proofErr w:type="spellEnd"/>
+      <w:r>
+        <w:rPr>
+          <w:rFonts w:ascii="SourceSansPro-LightIt-Identity-" w:hAnsi="SourceSansPro-LightIt-Identity-" w:cs="SourceSansPro-LightIt-Identity-"/>
+          <w:i/>
+          <w:iCs/>
+          <w:sz w:val="18"/>
+          <w:szCs w:val="18"/>
+        </w:rPr>
+        <w:t>, PA</w:t>
       </w:r>
       <w:r>
         <w:rPr>
@@ -612,7 +686,16 @@
           <w:sz w:val="16"/>
           <w:szCs w:val="16"/>
         </w:rPr>
-        <w:t xml:space="preserve">                                                                                                                                                                 </w:t>
+        <w:t xml:space="preserve"> &amp; PEER TUTOR</w:t>
+      </w:r>
+      <w:r>
+        <w:rPr>
+          <w:rFonts w:ascii="SourceSansPro-Regular-Identity-" w:hAnsi="SourceSansPro-Regular-Identity-" w:cs="SourceSansPro-Regular-Identity-"/>
+          <w:color w:val="5D5D5D"/>
+          <w:sz w:val="16"/>
+          <w:szCs w:val="16"/>
+        </w:rPr>
+        <w:t xml:space="preserve">                                                                                                                                        </w:t>
       </w:r>
       <w:r>
         <w:rPr>
@@ -683,8 +766,19 @@
           <w:sz w:val="18"/>
           <w:szCs w:val="18"/>
         </w:rPr>
-        <w:t xml:space="preserve"> empowering brand new coders to use Python in the field of humanities</w:t>
-      </w:r>
+        <w:t xml:space="preserve"> empowering brand new coders to use Python in the field of </w:t>
+      </w:r>
+      <w:proofErr w:type="gramStart"/>
+      <w:r>
+        <w:rPr>
+          <w:rFonts w:ascii="SourceSansPro-Light-Identity-H" w:hAnsi="SourceSansPro-Light-Identity-H" w:cs="SourceSansPro-Light-Identity-H"/>
+          <w:color w:val="595959" w:themeColor="text1" w:themeTint="A6"/>
+          <w:sz w:val="18"/>
+          <w:szCs w:val="18"/>
+        </w:rPr>
+        <w:t>humanities</w:t>
+      </w:r>
+      <w:proofErr w:type="gramEnd"/>
     </w:p>
     <w:p>
       <w:pPr>
@@ -707,8 +801,19 @@
           <w:sz w:val="18"/>
           <w:szCs w:val="18"/>
         </w:rPr>
-        <w:t>Develop course website to organize lab assignments</w:t>
-      </w:r>
+        <w:t xml:space="preserve">Develop course website to organize lab </w:t>
+      </w:r>
+      <w:proofErr w:type="gramStart"/>
+      <w:r>
+        <w:rPr>
+          <w:rFonts w:ascii="SourceSansPro-Light-Identity-H" w:hAnsi="SourceSansPro-Light-Identity-H" w:cs="SourceSansPro-Light-Identity-H"/>
+          <w:color w:val="595959" w:themeColor="text1" w:themeTint="A6"/>
+          <w:sz w:val="18"/>
+          <w:szCs w:val="18"/>
+        </w:rPr>
+        <w:t>assignments</w:t>
+      </w:r>
+      <w:proofErr w:type="gramEnd"/>
     </w:p>
     <w:p>
       <w:pPr>
@@ -731,7 +836,25 @@
           <w:sz w:val="18"/>
           <w:szCs w:val="18"/>
         </w:rPr>
-        <w:t>Host office hours during the week for students in need of extra help</w:t>
+        <w:t>Host office hours</w:t>
+      </w:r>
+      <w:r>
+        <w:rPr>
+          <w:rFonts w:ascii="SourceSansPro-Light-Identity-H" w:hAnsi="SourceSansPro-Light-Identity-H" w:cs="SourceSansPro-Light-Identity-H"/>
+          <w:color w:val="595959" w:themeColor="text1" w:themeTint="A6"/>
+          <w:sz w:val="18"/>
+          <w:szCs w:val="18"/>
+        </w:rPr>
+        <w:t xml:space="preserve"> and tutoring hours</w:t>
+      </w:r>
+      <w:r>
+        <w:rPr>
+          <w:rFonts w:ascii="SourceSansPro-Light-Identity-H" w:hAnsi="SourceSansPro-Light-Identity-H" w:cs="SourceSansPro-Light-Identity-H"/>
+          <w:color w:val="595959" w:themeColor="text1" w:themeTint="A6"/>
+          <w:sz w:val="18"/>
+          <w:szCs w:val="18"/>
+        </w:rPr>
+        <w:t xml:space="preserve"> during the week for students in need of extra help</w:t>
       </w:r>
     </w:p>
     <w:p>
@@ -830,7 +953,18 @@
           <w:sz w:val="16"/>
           <w:szCs w:val="16"/>
         </w:rPr>
-        <w:t>May 2020 – Present</w:t>
+        <w:t xml:space="preserve">May 2020 – </w:t>
+      </w:r>
+      <w:r>
+        <w:rPr>
+          <w:rFonts w:ascii="SourceSansPro-LightIt-Identity-" w:hAnsi="SourceSansPro-LightIt-Identity-" w:cs="SourceSansPro-LightIt-Identity-"/>
+          <w:i/>
+          <w:iCs/>
+          <w:color w:val="5D5D5D"/>
+          <w:sz w:val="16"/>
+          <w:szCs w:val="16"/>
+        </w:rPr>
+        <w:t>August 2021</w:t>
       </w:r>
       <w:r>
         <w:rPr>
@@ -905,8 +1039,19 @@
           <w:sz w:val="18"/>
           <w:szCs w:val="18"/>
         </w:rPr>
-        <w:t>Collaborated with mentors to design a personal research project</w:t>
-      </w:r>
+        <w:t xml:space="preserve">Collaborated with mentors to design a personal research </w:t>
+      </w:r>
+      <w:proofErr w:type="gramStart"/>
+      <w:r>
+        <w:rPr>
+          <w:rFonts w:ascii="SourceSansPro-Light-Identity-H" w:hAnsi="SourceSansPro-Light-Identity-H" w:cs="SourceSansPro-Light-Identity-H"/>
+          <w:color w:val="595959" w:themeColor="text1" w:themeTint="A6"/>
+          <w:sz w:val="18"/>
+          <w:szCs w:val="18"/>
+        </w:rPr>
+        <w:t>project</w:t>
+      </w:r>
+      <w:proofErr w:type="gramEnd"/>
     </w:p>
     <w:p>
       <w:pPr>
@@ -929,8 +1074,19 @@
           <w:sz w:val="18"/>
           <w:szCs w:val="18"/>
         </w:rPr>
-        <w:t>Built multiple convolutional neural networks for an image classification task</w:t>
-      </w:r>
+        <w:t xml:space="preserve">Built multiple convolutional neural networks for an image classification </w:t>
+      </w:r>
+      <w:proofErr w:type="gramStart"/>
+      <w:r>
+        <w:rPr>
+          <w:rFonts w:ascii="SourceSansPro-Light-Identity-H" w:hAnsi="SourceSansPro-Light-Identity-H" w:cs="SourceSansPro-Light-Identity-H"/>
+          <w:color w:val="595959" w:themeColor="text1" w:themeTint="A6"/>
+          <w:sz w:val="18"/>
+          <w:szCs w:val="18"/>
+        </w:rPr>
+        <w:t>task</w:t>
+      </w:r>
+      <w:proofErr w:type="gramEnd"/>
     </w:p>
     <w:p>
       <w:pPr>
@@ -953,7 +1109,27 @@
           <w:sz w:val="18"/>
           <w:szCs w:val="18"/>
         </w:rPr>
-        <w:t>Generated a custom dataset of 10,000 album covers sorted by genre and year using Discogs REST API database</w:t>
+        <w:t xml:space="preserve">Generated a custom dataset of 10,000 album covers sorted by genre and year using </w:t>
+      </w:r>
+      <w:proofErr w:type="spellStart"/>
+      <w:r>
+        <w:rPr>
+          <w:rFonts w:ascii="SourceSansPro-Light-Identity-H" w:hAnsi="SourceSansPro-Light-Identity-H" w:cs="SourceSansPro-Light-Identity-H"/>
+          <w:color w:val="595959" w:themeColor="text1" w:themeTint="A6"/>
+          <w:sz w:val="18"/>
+          <w:szCs w:val="18"/>
+        </w:rPr>
+        <w:t>Discogs</w:t>
+      </w:r>
+      <w:proofErr w:type="spellEnd"/>
+      <w:r>
+        <w:rPr>
+          <w:rFonts w:ascii="SourceSansPro-Light-Identity-H" w:hAnsi="SourceSansPro-Light-Identity-H" w:cs="SourceSansPro-Light-Identity-H"/>
+          <w:color w:val="595959" w:themeColor="text1" w:themeTint="A6"/>
+          <w:sz w:val="18"/>
+          <w:szCs w:val="18"/>
+        </w:rPr>
+        <w:t xml:space="preserve"> REST API database</w:t>
       </w:r>
     </w:p>
     <w:p>
@@ -977,8 +1153,19 @@
           <w:sz w:val="18"/>
           <w:szCs w:val="18"/>
         </w:rPr>
-        <w:t>Designed and presented weekly slides on project progress to program leadership and team members</w:t>
-      </w:r>
+        <w:t xml:space="preserve">Designed and presented weekly slides on project progress to program leadership and team </w:t>
+      </w:r>
+      <w:proofErr w:type="gramStart"/>
+      <w:r>
+        <w:rPr>
+          <w:rFonts w:ascii="SourceSansPro-Light-Identity-H" w:hAnsi="SourceSansPro-Light-Identity-H" w:cs="SourceSansPro-Light-Identity-H"/>
+          <w:color w:val="595959" w:themeColor="text1" w:themeTint="A6"/>
+          <w:sz w:val="18"/>
+          <w:szCs w:val="18"/>
+        </w:rPr>
+        <w:t>members</w:t>
+      </w:r>
+      <w:proofErr w:type="gramEnd"/>
     </w:p>
     <w:p>
       <w:pPr>
@@ -1001,8 +1188,64 @@
           <w:sz w:val="18"/>
           <w:szCs w:val="18"/>
         </w:rPr>
-        <w:t>Currently working with graduate researcher to benchmark neural network performance on various device setups</w:t>
-      </w:r>
+        <w:t>W</w:t>
+      </w:r>
+      <w:r>
+        <w:rPr>
+          <w:rFonts w:ascii="SourceSansPro-Light-Identity-H" w:hAnsi="SourceSansPro-Light-Identity-H" w:cs="SourceSansPro-Light-Identity-H"/>
+          <w:color w:val="595959" w:themeColor="text1" w:themeTint="A6"/>
+          <w:sz w:val="18"/>
+          <w:szCs w:val="18"/>
+        </w:rPr>
+        <w:t>ork</w:t>
+      </w:r>
+      <w:r>
+        <w:rPr>
+          <w:rFonts w:ascii="SourceSansPro-Light-Identity-H" w:hAnsi="SourceSansPro-Light-Identity-H" w:cs="SourceSansPro-Light-Identity-H"/>
+          <w:color w:val="595959" w:themeColor="text1" w:themeTint="A6"/>
+          <w:sz w:val="18"/>
+          <w:szCs w:val="18"/>
+        </w:rPr>
+        <w:t>ed</w:t>
+      </w:r>
+      <w:r>
+        <w:rPr>
+          <w:rFonts w:ascii="SourceSansPro-Light-Identity-H" w:hAnsi="SourceSansPro-Light-Identity-H" w:cs="SourceSansPro-Light-Identity-H"/>
+          <w:color w:val="595959" w:themeColor="text1" w:themeTint="A6"/>
+          <w:sz w:val="18"/>
+          <w:szCs w:val="18"/>
+        </w:rPr>
+        <w:t xml:space="preserve"> with</w:t>
+      </w:r>
+      <w:r>
+        <w:rPr>
+          <w:rFonts w:ascii="SourceSansPro-Light-Identity-H" w:hAnsi="SourceSansPro-Light-Identity-H" w:cs="SourceSansPro-Light-Identity-H"/>
+          <w:color w:val="595959" w:themeColor="text1" w:themeTint="A6"/>
+          <w:sz w:val="18"/>
+          <w:szCs w:val="18"/>
+        </w:rPr>
+        <w:t xml:space="preserve"> a</w:t>
+      </w:r>
+      <w:r>
+        <w:rPr>
+          <w:rFonts w:ascii="SourceSansPro-Light-Identity-H" w:hAnsi="SourceSansPro-Light-Identity-H" w:cs="SourceSansPro-Light-Identity-H"/>
+          <w:color w:val="595959" w:themeColor="text1" w:themeTint="A6"/>
+          <w:sz w:val="18"/>
+          <w:szCs w:val="18"/>
+        </w:rPr>
+        <w:t xml:space="preserve"> graduate researcher to benchmark neural network performance on various device </w:t>
+      </w:r>
+      <w:proofErr w:type="gramStart"/>
+      <w:r>
+        <w:rPr>
+          <w:rFonts w:ascii="SourceSansPro-Light-Identity-H" w:hAnsi="SourceSansPro-Light-Identity-H" w:cs="SourceSansPro-Light-Identity-H"/>
+          <w:color w:val="595959" w:themeColor="text1" w:themeTint="A6"/>
+          <w:sz w:val="18"/>
+          <w:szCs w:val="18"/>
+        </w:rPr>
+        <w:t>setups</w:t>
+      </w:r>
+      <w:proofErr w:type="gramEnd"/>
     </w:p>
     <w:p>
       <w:pPr>
@@ -1014,14 +1257,25 @@
           <w:color w:val="3B3838" w:themeColor="background2" w:themeShade="40"/>
         </w:rPr>
       </w:pPr>
-      <w:r>
-        <w:rPr>
-          <w:rFonts w:ascii="Source Sans Pro SemiBold" w:hAnsi="Source Sans Pro SemiBold" w:cs="SourceSansPro-Bold-Identity-H"/>
-          <w:b/>
-          <w:bCs/>
-          <w:color w:val="3B3838" w:themeColor="background2" w:themeShade="40"/>
-        </w:rPr>
-        <w:t>Photoscope Studios</w:t>
+      <w:proofErr w:type="spellStart"/>
+      <w:r>
+        <w:rPr>
+          <w:rFonts w:ascii="Source Sans Pro SemiBold" w:hAnsi="Source Sans Pro SemiBold" w:cs="SourceSansPro-Bold-Identity-H"/>
+          <w:b/>
+          <w:bCs/>
+          <w:color w:val="3B3838" w:themeColor="background2" w:themeShade="40"/>
+        </w:rPr>
+        <w:t>Photoscope</w:t>
+      </w:r>
+      <w:proofErr w:type="spellEnd"/>
+      <w:r>
+        <w:rPr>
+          <w:rFonts w:ascii="Source Sans Pro SemiBold" w:hAnsi="Source Sans Pro SemiBold" w:cs="SourceSansPro-Bold-Identity-H"/>
+          <w:b/>
+          <w:bCs/>
+          <w:color w:val="3B3838" w:themeColor="background2" w:themeShade="40"/>
+        </w:rPr>
+        <w:t xml:space="preserve"> Studios</w:t>
       </w:r>
       <w:r>
         <w:rPr>
@@ -1109,6 +1363,15 @@
           <w:szCs w:val="16"/>
         </w:rPr>
         <w:t xml:space="preserve">TEAM MEMBER                                                                                                                                                                                                          </w:t>
+      </w:r>
+      <w:r>
+        <w:rPr>
+          <w:rFonts w:ascii="SourceSansPro-Regular-Identity-" w:hAnsi="SourceSansPro-Regular-Identity-" w:cs="SourceSansPro-Regular-Identity-"/>
+          <w:color w:val="5D5D5D"/>
+          <w:sz w:val="16"/>
+          <w:szCs w:val="16"/>
+        </w:rPr>
+        <w:t xml:space="preserve">        </w:t>
       </w:r>
       <w:r>
         <w:rPr>
@@ -1170,8 +1433,19 @@
           <w:sz w:val="18"/>
           <w:szCs w:val="18"/>
         </w:rPr>
-        <w:t xml:space="preserve"> expenses</w:t>
-      </w:r>
+        <w:t xml:space="preserve"> </w:t>
+      </w:r>
+      <w:proofErr w:type="gramStart"/>
+      <w:r>
+        <w:rPr>
+          <w:rFonts w:ascii="SourceSansPro-Light-Identity-H" w:hAnsi="SourceSansPro-Light-Identity-H" w:cs="SourceSansPro-Light-Identity-H"/>
+          <w:color w:val="595959" w:themeColor="text1" w:themeTint="A6"/>
+          <w:sz w:val="18"/>
+          <w:szCs w:val="18"/>
+        </w:rPr>
+        <w:t>expenses</w:t>
+      </w:r>
+      <w:proofErr w:type="gramEnd"/>
     </w:p>
     <w:p>
       <w:pPr>
@@ -1194,8 +1468,19 @@
           <w:sz w:val="18"/>
           <w:szCs w:val="18"/>
         </w:rPr>
-        <w:t>Utilized Photoshop as well as multiple types of photo scanners to restore and enhance collections of photos, slides, and negatives</w:t>
-      </w:r>
+        <w:t xml:space="preserve">Utilized Photoshop as well as multiple types of photo scanners to restore and enhance collections of photos, slides, and </w:t>
+      </w:r>
+      <w:proofErr w:type="gramStart"/>
+      <w:r>
+        <w:rPr>
+          <w:rFonts w:ascii="SourceSansPro-Light-Identity-H" w:hAnsi="SourceSansPro-Light-Identity-H" w:cs="SourceSansPro-Light-Identity-H"/>
+          <w:color w:val="595959" w:themeColor="text1" w:themeTint="A6"/>
+          <w:sz w:val="18"/>
+          <w:szCs w:val="18"/>
+        </w:rPr>
+        <w:t>negatives</w:t>
+      </w:r>
+      <w:proofErr w:type="gramEnd"/>
     </w:p>
     <w:p>
       <w:pPr>
@@ -1218,8 +1503,19 @@
           <w:sz w:val="18"/>
           <w:szCs w:val="18"/>
         </w:rPr>
-        <w:t>Prepared digital recreations of fragile art from the 1950s for a board member of the Classic Motor Museum to be put on display</w:t>
-      </w:r>
+        <w:t xml:space="preserve">Prepared digital recreations of fragile art from the 1950s for a board member of the Classic Motor Museum to be put on </w:t>
+      </w:r>
+      <w:proofErr w:type="gramStart"/>
+      <w:r>
+        <w:rPr>
+          <w:rFonts w:ascii="SourceSansPro-Light-Identity-H" w:hAnsi="SourceSansPro-Light-Identity-H" w:cs="SourceSansPro-Light-Identity-H"/>
+          <w:color w:val="595959" w:themeColor="text1" w:themeTint="A6"/>
+          <w:sz w:val="18"/>
+          <w:szCs w:val="18"/>
+        </w:rPr>
+        <w:t>display</w:t>
+      </w:r>
+      <w:proofErr w:type="gramEnd"/>
     </w:p>
     <w:p>
       <w:pPr>
@@ -1242,8 +1538,19 @@
           <w:sz w:val="18"/>
           <w:szCs w:val="18"/>
         </w:rPr>
-        <w:t>Optimized the pricing of services based on demand and prices of similar businesses in the area leading to a 12% increase in monthly</w:t>
-      </w:r>
+        <w:t xml:space="preserve">Optimized the pricing of services based on demand and prices of similar businesses in the area leading to a 12% increase in </w:t>
+      </w:r>
+      <w:proofErr w:type="gramStart"/>
+      <w:r>
+        <w:rPr>
+          <w:rFonts w:ascii="SourceSansPro-Light-Identity-H" w:hAnsi="SourceSansPro-Light-Identity-H" w:cs="SourceSansPro-Light-Identity-H"/>
+          <w:color w:val="595959" w:themeColor="text1" w:themeTint="A6"/>
+          <w:sz w:val="18"/>
+          <w:szCs w:val="18"/>
+        </w:rPr>
+        <w:t>monthly</w:t>
+      </w:r>
+      <w:proofErr w:type="gramEnd"/>
     </w:p>
     <w:p>
       <w:pPr>
@@ -1401,7 +1708,28 @@
           <w:rFonts w:ascii="SourceSansPro-Light-Identity-H" w:hAnsi="SourceSansPro-Light-Identity-H" w:cs="SourceSansPro-Light-Identity-H"/>
           <w:color w:val="595959" w:themeColor="text1" w:themeTint="A6"/>
         </w:rPr>
-        <w:t>, Python, HTML, JavaScript, MIPS Assembly Language, C</w:t>
+        <w:t xml:space="preserve">, Python, </w:t>
+      </w:r>
+      <w:r>
+        <w:rPr>
+          <w:rFonts w:ascii="SourceSansPro-Light-Identity-H" w:hAnsi="SourceSansPro-Light-Identity-H" w:cs="SourceSansPro-Light-Identity-H"/>
+          <w:color w:val="595959" w:themeColor="text1" w:themeTint="A6"/>
+        </w:rPr>
+        <w:t>C</w:t>
+      </w:r>
+      <w:r>
+        <w:rPr>
+          <w:rFonts w:ascii="SourceSansPro-Light-Identity-H" w:hAnsi="SourceSansPro-Light-Identity-H" w:cs="SourceSansPro-Light-Identity-H"/>
+          <w:color w:val="595959" w:themeColor="text1" w:themeTint="A6"/>
+        </w:rPr>
+        <w:t xml:space="preserve">, </w:t>
+      </w:r>
+      <w:r>
+        <w:rPr>
+          <w:rFonts w:ascii="SourceSansPro-Light-Identity-H" w:hAnsi="SourceSansPro-Light-Identity-H" w:cs="SourceSansPro-Light-Identity-H"/>
+          <w:color w:val="595959" w:themeColor="text1" w:themeTint="A6"/>
+        </w:rPr>
+        <w:t>HTML, JavaScript, MIPS Assembly Language</w:t>
       </w:r>
     </w:p>
     <w:p>
@@ -1430,19 +1758,60 @@
         </w:rPr>
         <w:t xml:space="preserve">Git, </w:t>
       </w:r>
-      <w:r>
-        <w:rPr>
-          <w:rFonts w:ascii="SourceSansPro-Light-Identity-H" w:hAnsi="SourceSansPro-Light-Identity-H" w:cs="SourceSansPro-Light-Identity-H"/>
-          <w:color w:val="595959" w:themeColor="text1" w:themeTint="A6"/>
-        </w:rPr>
-        <w:t xml:space="preserve">PyTorch, TensorFlow, </w:t>
-      </w:r>
-      <w:r>
-        <w:rPr>
-          <w:rFonts w:ascii="SourceSansPro-Light-Identity-H" w:hAnsi="SourceSansPro-Light-Identity-H" w:cs="SourceSansPro-Light-Identity-H"/>
-          <w:color w:val="595959" w:themeColor="text1" w:themeTint="A6"/>
-        </w:rPr>
-        <w:t xml:space="preserve">Google Colab, Matlab, </w:t>
+      <w:proofErr w:type="spellStart"/>
+      <w:r>
+        <w:rPr>
+          <w:rFonts w:ascii="SourceSansPro-Light-Identity-H" w:hAnsi="SourceSansPro-Light-Identity-H" w:cs="SourceSansPro-Light-Identity-H"/>
+          <w:color w:val="595959" w:themeColor="text1" w:themeTint="A6"/>
+        </w:rPr>
+        <w:t>PyTorch</w:t>
+      </w:r>
+      <w:proofErr w:type="spellEnd"/>
+      <w:r>
+        <w:rPr>
+          <w:rFonts w:ascii="SourceSansPro-Light-Identity-H" w:hAnsi="SourceSansPro-Light-Identity-H" w:cs="SourceSansPro-Light-Identity-H"/>
+          <w:color w:val="595959" w:themeColor="text1" w:themeTint="A6"/>
+        </w:rPr>
+        <w:t xml:space="preserve">, TensorFlow, </w:t>
+      </w:r>
+      <w:r>
+        <w:rPr>
+          <w:rFonts w:ascii="SourceSansPro-Light-Identity-H" w:hAnsi="SourceSansPro-Light-Identity-H" w:cs="SourceSansPro-Light-Identity-H"/>
+          <w:color w:val="595959" w:themeColor="text1" w:themeTint="A6"/>
+        </w:rPr>
+        <w:t xml:space="preserve">Google </w:t>
+      </w:r>
+      <w:proofErr w:type="spellStart"/>
+      <w:r>
+        <w:rPr>
+          <w:rFonts w:ascii="SourceSansPro-Light-Identity-H" w:hAnsi="SourceSansPro-Light-Identity-H" w:cs="SourceSansPro-Light-Identity-H"/>
+          <w:color w:val="595959" w:themeColor="text1" w:themeTint="A6"/>
+        </w:rPr>
+        <w:t>Colab</w:t>
+      </w:r>
+      <w:proofErr w:type="spellEnd"/>
+      <w:r>
+        <w:rPr>
+          <w:rFonts w:ascii="SourceSansPro-Light-Identity-H" w:hAnsi="SourceSansPro-Light-Identity-H" w:cs="SourceSansPro-Light-Identity-H"/>
+          <w:color w:val="595959" w:themeColor="text1" w:themeTint="A6"/>
+        </w:rPr>
+        <w:t xml:space="preserve">, </w:t>
+      </w:r>
+      <w:proofErr w:type="spellStart"/>
+      <w:r>
+        <w:rPr>
+          <w:rFonts w:ascii="SourceSansPro-Light-Identity-H" w:hAnsi="SourceSansPro-Light-Identity-H" w:cs="SourceSansPro-Light-Identity-H"/>
+          <w:color w:val="595959" w:themeColor="text1" w:themeTint="A6"/>
+        </w:rPr>
+        <w:t>Matlab</w:t>
+      </w:r>
+      <w:proofErr w:type="spellEnd"/>
+      <w:r>
+        <w:rPr>
+          <w:rFonts w:ascii="SourceSansPro-Light-Identity-H" w:hAnsi="SourceSansPro-Light-Identity-H" w:cs="SourceSansPro-Light-Identity-H"/>
+          <w:color w:val="595959" w:themeColor="text1" w:themeTint="A6"/>
+        </w:rPr>
+        <w:t xml:space="preserve">, </w:t>
       </w:r>
       <w:r>
         <w:rPr>
@@ -1647,7 +2016,181 @@
           <w:sz w:val="18"/>
           <w:szCs w:val="18"/>
         </w:rPr>
-        <w:t>JavaScript</w:t>
+        <w:t>JavaScript, HTML, React</w:t>
+      </w:r>
+    </w:p>
+    <w:p>
+      <w:pPr>
+        <w:spacing w:after="0" w:line="240" w:lineRule="auto"/>
+        <w:rPr>
+          <w:rFonts w:ascii="SourceSansPro-Light-Identity-H" w:hAnsi="SourceSansPro-Light-Identity-H" w:cs="SourceSansPro-Light-Identity-H"/>
+          <w:color w:val="595959" w:themeColor="text1" w:themeTint="A6"/>
+          <w:sz w:val="18"/>
+          <w:szCs w:val="18"/>
+        </w:rPr>
+      </w:pPr>
+      <w:r>
+        <w:rPr>
+          <w:rFonts w:ascii="SourceSansPro-Light-Identity-H" w:hAnsi="SourceSansPro-Light-Identity-H" w:cs="SourceSansPro-Light-Identity-H"/>
+          <w:color w:val="595959" w:themeColor="text1" w:themeTint="A6"/>
+          <w:sz w:val="18"/>
+          <w:szCs w:val="18"/>
+        </w:rPr>
+        <w:t>Over the course of 24 hours, I worked on a team of four to develop an admin page for Bay Ridge Center, an organization</w:t>
+      </w:r>
+    </w:p>
+    <w:p>
+      <w:pPr>
+        <w:spacing w:after="0" w:line="240" w:lineRule="auto"/>
+        <w:rPr>
+          <w:rFonts w:ascii="SourceSansPro-Light-Identity-H" w:hAnsi="SourceSansPro-Light-Identity-H" w:cs="SourceSansPro-Light-Identity-H"/>
+          <w:color w:val="595959" w:themeColor="text1" w:themeTint="A6"/>
+          <w:sz w:val="18"/>
+          <w:szCs w:val="18"/>
+        </w:rPr>
+      </w:pPr>
+      <w:r>
+        <w:rPr>
+          <w:rFonts w:ascii="SourceSansPro-Light-Identity-H" w:hAnsi="SourceSansPro-Light-Identity-H" w:cs="SourceSansPro-Light-Identity-H"/>
+          <w:color w:val="595959" w:themeColor="text1" w:themeTint="A6"/>
+          <w:sz w:val="18"/>
+          <w:szCs w:val="18"/>
+        </w:rPr>
+        <w:t xml:space="preserve">that provides services and programs for adults 60+. Bay Ridge needed a web app that would allow them to send out </w:t>
+      </w:r>
+      <w:proofErr w:type="gramStart"/>
+      <w:r>
+        <w:rPr>
+          <w:rFonts w:ascii="SourceSansPro-Light-Identity-H" w:hAnsi="SourceSansPro-Light-Identity-H" w:cs="SourceSansPro-Light-Identity-H"/>
+          <w:color w:val="595959" w:themeColor="text1" w:themeTint="A6"/>
+          <w:sz w:val="18"/>
+          <w:szCs w:val="18"/>
+        </w:rPr>
+        <w:t>bulk</w:t>
+      </w:r>
+      <w:proofErr w:type="gramEnd"/>
+      <w:r>
+        <w:rPr>
+          <w:rFonts w:ascii="SourceSansPro-Light-Identity-H" w:hAnsi="SourceSansPro-Light-Identity-H" w:cs="SourceSansPro-Light-Identity-H"/>
+          <w:color w:val="595959" w:themeColor="text1" w:themeTint="A6"/>
+          <w:sz w:val="18"/>
+          <w:szCs w:val="18"/>
+        </w:rPr>
+        <w:t xml:space="preserve"> </w:t>
+      </w:r>
+    </w:p>
+    <w:p>
+      <w:pPr>
+        <w:spacing w:after="0" w:line="240" w:lineRule="auto"/>
+        <w:rPr>
+          <w:rFonts w:ascii="SourceSansPro-Light-Identity-H" w:hAnsi="SourceSansPro-Light-Identity-H" w:cs="SourceSansPro-Light-Identity-H"/>
+          <w:color w:val="595959" w:themeColor="text1" w:themeTint="A6"/>
+          <w:sz w:val="18"/>
+          <w:szCs w:val="18"/>
+        </w:rPr>
+      </w:pPr>
+      <w:r>
+        <w:rPr>
+          <w:rFonts w:ascii="SourceSansPro-Light-Identity-H" w:hAnsi="SourceSansPro-Light-Identity-H" w:cs="SourceSansPro-Light-Identity-H"/>
+          <w:color w:val="595959" w:themeColor="text1" w:themeTint="A6"/>
+          <w:sz w:val="18"/>
+          <w:szCs w:val="18"/>
+        </w:rPr>
+        <w:t xml:space="preserve">calls and texts to their members, the ability to add and remove members from a database, and easy to read analytics. </w:t>
+      </w:r>
+    </w:p>
+    <w:p>
+      <w:pPr>
+        <w:spacing w:after="0" w:line="360" w:lineRule="auto"/>
+        <w:rPr>
+          <w:rFonts w:ascii="SourceSansPro-Light-Identity-H" w:hAnsi="SourceSansPro-Light-Identity-H" w:cs="SourceSansPro-Light-Identity-H"/>
+          <w:color w:val="595959" w:themeColor="text1" w:themeTint="A6"/>
+          <w:sz w:val="18"/>
+          <w:szCs w:val="18"/>
+        </w:rPr>
+      </w:pPr>
+      <w:r>
+        <w:rPr>
+          <w:rFonts w:ascii="SourceSansPro-Light-Identity-H" w:hAnsi="SourceSansPro-Light-Identity-H" w:cs="SourceSansPro-Light-Identity-H"/>
+          <w:color w:val="595959" w:themeColor="text1" w:themeTint="A6"/>
+          <w:sz w:val="18"/>
+          <w:szCs w:val="18"/>
+        </w:rPr>
+        <w:t xml:space="preserve">I worked on the front end, </w:t>
+      </w:r>
+      <w:r>
+        <w:rPr>
+          <w:rFonts w:ascii="SourceSansPro-Light-Identity-H" w:hAnsi="SourceSansPro-Light-Identity-H" w:cs="SourceSansPro-Light-Identity-H"/>
+          <w:color w:val="595959" w:themeColor="text1" w:themeTint="A6"/>
+          <w:sz w:val="18"/>
+          <w:szCs w:val="18"/>
+        </w:rPr>
+        <w:t xml:space="preserve">using React to </w:t>
+      </w:r>
+      <w:r>
+        <w:rPr>
+          <w:rFonts w:ascii="SourceSansPro-Light-Identity-H" w:hAnsi="SourceSansPro-Light-Identity-H" w:cs="SourceSansPro-Light-Identity-H"/>
+          <w:color w:val="595959" w:themeColor="text1" w:themeTint="A6"/>
+          <w:sz w:val="18"/>
+          <w:szCs w:val="18"/>
+        </w:rPr>
+        <w:t>creat</w:t>
+      </w:r>
+      <w:r>
+        <w:rPr>
+          <w:rFonts w:ascii="SourceSansPro-Light-Identity-H" w:hAnsi="SourceSansPro-Light-Identity-H" w:cs="SourceSansPro-Light-Identity-H"/>
+          <w:color w:val="595959" w:themeColor="text1" w:themeTint="A6"/>
+          <w:sz w:val="18"/>
+          <w:szCs w:val="18"/>
+        </w:rPr>
+        <w:t>e</w:t>
+      </w:r>
+      <w:r>
+        <w:rPr>
+          <w:rFonts w:ascii="SourceSansPro-Light-Identity-H" w:hAnsi="SourceSansPro-Light-Identity-H" w:cs="SourceSansPro-Light-Identity-H"/>
+          <w:color w:val="595959" w:themeColor="text1" w:themeTint="A6"/>
+          <w:sz w:val="18"/>
+          <w:szCs w:val="18"/>
+        </w:rPr>
+        <w:t xml:space="preserve"> an attractive and intuitive user interface to display analytics and buttons</w:t>
+      </w:r>
+      <w:r>
+        <w:rPr>
+          <w:rFonts w:ascii="SourceSansPro-Light-Identity-H" w:hAnsi="SourceSansPro-Light-Identity-H" w:cs="SourceSansPro-Light-Identity-H"/>
+          <w:color w:val="595959" w:themeColor="text1" w:themeTint="A6"/>
+          <w:sz w:val="18"/>
+          <w:szCs w:val="18"/>
+        </w:rPr>
+        <w:t>.</w:t>
+      </w:r>
+    </w:p>
+    <w:p>
+      <w:pPr>
+        <w:spacing w:after="0"/>
+        <w:rPr>
+          <w:rFonts w:ascii="Source Sans Pro SemiBold" w:hAnsi="Source Sans Pro SemiBold" w:cs="SourceSansPro-Bold-Identity-H"/>
+          <w:b/>
+          <w:bCs/>
+          <w:color w:val="3B3838" w:themeColor="background2" w:themeShade="40"/>
+        </w:rPr>
+      </w:pPr>
+      <w:r>
+        <w:rPr>
+          <w:rFonts w:ascii="Source Sans Pro SemiBold" w:hAnsi="Source Sans Pro SemiBold" w:cs="SourceSansPro-Bold-Identity-H"/>
+          <w:b/>
+          <w:bCs/>
+          <w:color w:val="3B3838" w:themeColor="background2" w:themeShade="40"/>
+        </w:rPr>
+        <w:t>Ok Computer Vision</w:t>
+      </w:r>
+      <w:r>
+        <w:rPr>
+          <w:rFonts w:ascii="Source Sans Pro SemiBold" w:hAnsi="Source Sans Pro SemiBold" w:cs="SourceSansPro-Bold-Identity-H"/>
+          <w:b/>
+          <w:bCs/>
+          <w:color w:val="3B3838" w:themeColor="background2" w:themeShade="40"/>
+        </w:rPr>
+        <w:t xml:space="preserve">          </w:t>
       </w:r>
       <w:r>
         <w:rPr>
@@ -1657,8 +2200,9 @@
           <w:sz w:val="18"/>
           <w:szCs w:val="18"/>
         </w:rPr>
-        <w:t xml:space="preserve">, </w:t>
-      </w:r>
+        <w:t xml:space="preserve">                                                                                                                                                    Google </w:t>
+      </w:r>
+      <w:proofErr w:type="spellStart"/>
       <w:r>
         <w:rPr>
           <w:rFonts w:ascii="SourceSansPro-LightIt-Identity-" w:hAnsi="SourceSansPro-LightIt-Identity-" w:cs="SourceSansPro-LightIt-Identity-"/>
@@ -1667,162 +2211,9 @@
           <w:sz w:val="18"/>
           <w:szCs w:val="18"/>
         </w:rPr>
-        <w:t>HTML, React</w:t>
-      </w:r>
-    </w:p>
-    <w:p>
-      <w:pPr>
-        <w:spacing w:after="0" w:line="240" w:lineRule="auto"/>
-        <w:rPr>
-          <w:rFonts w:ascii="SourceSansPro-Light-Identity-H" w:hAnsi="SourceSansPro-Light-Identity-H" w:cs="SourceSansPro-Light-Identity-H"/>
-          <w:color w:val="595959" w:themeColor="text1" w:themeTint="A6"/>
-          <w:sz w:val="18"/>
-          <w:szCs w:val="18"/>
-        </w:rPr>
-      </w:pPr>
-      <w:r>
-        <w:rPr>
-          <w:rFonts w:ascii="SourceSansPro-Light-Identity-H" w:hAnsi="SourceSansPro-Light-Identity-H" w:cs="SourceSansPro-Light-Identity-H"/>
-          <w:color w:val="595959" w:themeColor="text1" w:themeTint="A6"/>
-          <w:sz w:val="18"/>
-          <w:szCs w:val="18"/>
-        </w:rPr>
-        <w:t>Over the course of 24 hours, I worked on a team of four to develop an admin page for Bay Ridge Center, an organization</w:t>
-      </w:r>
-    </w:p>
-    <w:p>
-      <w:pPr>
-        <w:spacing w:after="0" w:line="240" w:lineRule="auto"/>
-        <w:rPr>
-          <w:rFonts w:ascii="SourceSansPro-Light-Identity-H" w:hAnsi="SourceSansPro-Light-Identity-H" w:cs="SourceSansPro-Light-Identity-H"/>
-          <w:color w:val="595959" w:themeColor="text1" w:themeTint="A6"/>
-          <w:sz w:val="18"/>
-          <w:szCs w:val="18"/>
-        </w:rPr>
-      </w:pPr>
-      <w:r>
-        <w:rPr>
-          <w:rFonts w:ascii="SourceSansPro-Light-Identity-H" w:hAnsi="SourceSansPro-Light-Identity-H" w:cs="SourceSansPro-Light-Identity-H"/>
-          <w:color w:val="595959" w:themeColor="text1" w:themeTint="A6"/>
-          <w:sz w:val="18"/>
-          <w:szCs w:val="18"/>
-        </w:rPr>
-        <w:t xml:space="preserve">that provides services and programs for adults 60+. Bay Ridge needed a web app that would allow them to send out bulk </w:t>
-      </w:r>
-    </w:p>
-    <w:p>
-      <w:pPr>
-        <w:spacing w:after="0" w:line="240" w:lineRule="auto"/>
-        <w:rPr>
-          <w:rFonts w:ascii="SourceSansPro-Light-Identity-H" w:hAnsi="SourceSansPro-Light-Identity-H" w:cs="SourceSansPro-Light-Identity-H"/>
-          <w:color w:val="595959" w:themeColor="text1" w:themeTint="A6"/>
-          <w:sz w:val="18"/>
-          <w:szCs w:val="18"/>
-        </w:rPr>
-      </w:pPr>
-      <w:r>
-        <w:rPr>
-          <w:rFonts w:ascii="SourceSansPro-Light-Identity-H" w:hAnsi="SourceSansPro-Light-Identity-H" w:cs="SourceSansPro-Light-Identity-H"/>
-          <w:color w:val="595959" w:themeColor="text1" w:themeTint="A6"/>
-          <w:sz w:val="18"/>
-          <w:szCs w:val="18"/>
-        </w:rPr>
-        <w:t xml:space="preserve">calls and texts to their members, the ability to add and remove members from a database, and easy to read analytics. </w:t>
-      </w:r>
-    </w:p>
-    <w:p>
-      <w:pPr>
-        <w:spacing w:after="0" w:line="360" w:lineRule="auto"/>
-        <w:rPr>
-          <w:rFonts w:ascii="SourceSansPro-Light-Identity-H" w:hAnsi="SourceSansPro-Light-Identity-H" w:cs="SourceSansPro-Light-Identity-H"/>
-          <w:color w:val="595959" w:themeColor="text1" w:themeTint="A6"/>
-          <w:sz w:val="18"/>
-          <w:szCs w:val="18"/>
-        </w:rPr>
-      </w:pPr>
-      <w:r>
-        <w:rPr>
-          <w:rFonts w:ascii="SourceSansPro-Light-Identity-H" w:hAnsi="SourceSansPro-Light-Identity-H" w:cs="SourceSansPro-Light-Identity-H"/>
-          <w:color w:val="595959" w:themeColor="text1" w:themeTint="A6"/>
-          <w:sz w:val="18"/>
-          <w:szCs w:val="18"/>
-        </w:rPr>
-        <w:t xml:space="preserve">I worked on the front end, </w:t>
-      </w:r>
-      <w:r>
-        <w:rPr>
-          <w:rFonts w:ascii="SourceSansPro-Light-Identity-H" w:hAnsi="SourceSansPro-Light-Identity-H" w:cs="SourceSansPro-Light-Identity-H"/>
-          <w:color w:val="595959" w:themeColor="text1" w:themeTint="A6"/>
-          <w:sz w:val="18"/>
-          <w:szCs w:val="18"/>
-        </w:rPr>
-        <w:t xml:space="preserve">using React to </w:t>
-      </w:r>
-      <w:r>
-        <w:rPr>
-          <w:rFonts w:ascii="SourceSansPro-Light-Identity-H" w:hAnsi="SourceSansPro-Light-Identity-H" w:cs="SourceSansPro-Light-Identity-H"/>
-          <w:color w:val="595959" w:themeColor="text1" w:themeTint="A6"/>
-          <w:sz w:val="18"/>
-          <w:szCs w:val="18"/>
-        </w:rPr>
-        <w:t>creat</w:t>
-      </w:r>
-      <w:r>
-        <w:rPr>
-          <w:rFonts w:ascii="SourceSansPro-Light-Identity-H" w:hAnsi="SourceSansPro-Light-Identity-H" w:cs="SourceSansPro-Light-Identity-H"/>
-          <w:color w:val="595959" w:themeColor="text1" w:themeTint="A6"/>
-          <w:sz w:val="18"/>
-          <w:szCs w:val="18"/>
-        </w:rPr>
-        <w:t>e</w:t>
-      </w:r>
-      <w:r>
-        <w:rPr>
-          <w:rFonts w:ascii="SourceSansPro-Light-Identity-H" w:hAnsi="SourceSansPro-Light-Identity-H" w:cs="SourceSansPro-Light-Identity-H"/>
-          <w:color w:val="595959" w:themeColor="text1" w:themeTint="A6"/>
-          <w:sz w:val="18"/>
-          <w:szCs w:val="18"/>
-        </w:rPr>
-        <w:t xml:space="preserve"> an attractive and intuitive user interface to display analytics and buttons</w:t>
-      </w:r>
-      <w:r>
-        <w:rPr>
-          <w:rFonts w:ascii="SourceSansPro-Light-Identity-H" w:hAnsi="SourceSansPro-Light-Identity-H" w:cs="SourceSansPro-Light-Identity-H"/>
-          <w:color w:val="595959" w:themeColor="text1" w:themeTint="A6"/>
-          <w:sz w:val="18"/>
-          <w:szCs w:val="18"/>
-        </w:rPr>
-        <w:t>.</w:t>
-      </w:r>
-    </w:p>
-    <w:p>
-      <w:pPr>
-        <w:spacing w:after="0"/>
-        <w:rPr>
-          <w:rFonts w:ascii="Source Sans Pro SemiBold" w:hAnsi="Source Sans Pro SemiBold" w:cs="SourceSansPro-Bold-Identity-H"/>
-          <w:b/>
-          <w:bCs/>
-          <w:color w:val="3B3838" w:themeColor="background2" w:themeShade="40"/>
-        </w:rPr>
-      </w:pPr>
-      <w:r>
-        <w:rPr>
-          <w:rFonts w:ascii="Source Sans Pro SemiBold" w:hAnsi="Source Sans Pro SemiBold" w:cs="SourceSansPro-Bold-Identity-H"/>
-          <w:b/>
-          <w:bCs/>
-          <w:color w:val="3B3838" w:themeColor="background2" w:themeShade="40"/>
-        </w:rPr>
-        <w:t>Ok Computer Vision</w:t>
-      </w:r>
-      <w:r>
-        <w:rPr>
-          <w:rFonts w:ascii="Source Sans Pro SemiBold" w:hAnsi="Source Sans Pro SemiBold" w:cs="SourceSansPro-Bold-Identity-H"/>
-          <w:b/>
-          <w:bCs/>
-          <w:color w:val="3B3838" w:themeColor="background2" w:themeShade="40"/>
-        </w:rPr>
-        <w:t xml:space="preserve">          </w:t>
-      </w:r>
+        <w:t>Colab</w:t>
+      </w:r>
+      <w:proofErr w:type="spellEnd"/>
       <w:r>
         <w:rPr>
           <w:rFonts w:ascii="SourceSansPro-LightIt-Identity-" w:hAnsi="SourceSansPro-LightIt-Identity-" w:cs="SourceSansPro-LightIt-Identity-"/>
@@ -1831,8 +2222,20 @@
           <w:sz w:val="18"/>
           <w:szCs w:val="18"/>
         </w:rPr>
-        <w:t xml:space="preserve">                                                                                                                                                    Google Colab, PyTorch</w:t>
-      </w:r>
+        <w:t xml:space="preserve">, </w:t>
+      </w:r>
+      <w:proofErr w:type="spellStart"/>
+      <w:r>
+        <w:rPr>
+          <w:rFonts w:ascii="SourceSansPro-LightIt-Identity-" w:hAnsi="SourceSansPro-LightIt-Identity-" w:cs="SourceSansPro-LightIt-Identity-"/>
+          <w:i/>
+          <w:iCs/>
+          <w:sz w:val="18"/>
+          <w:szCs w:val="18"/>
+        </w:rPr>
+        <w:t>PyTorch</w:t>
+      </w:r>
+      <w:proofErr w:type="spellEnd"/>
       <w:r>
         <w:rPr>
           <w:rFonts w:ascii="Source Sans Pro SemiBold" w:hAnsi="Source Sans Pro SemiBold" w:cs="SourceSansPro-Bold-Identity-H"/>
@@ -1889,7 +2292,27 @@
           <w:sz w:val="18"/>
           <w:szCs w:val="18"/>
         </w:rPr>
-        <w:t xml:space="preserve">genre from its cover art. I was able to create a model with similar accuracy </w:t>
+        <w:t xml:space="preserve">genre from its cover art. I was able to create a model with similar </w:t>
+      </w:r>
+      <w:proofErr w:type="gramStart"/>
+      <w:r>
+        <w:rPr>
+          <w:rFonts w:ascii="SourceSansPro-Light-Identity-H" w:hAnsi="SourceSansPro-Light-Identity-H" w:cs="SourceSansPro-Light-Identity-H"/>
+          <w:color w:val="595959" w:themeColor="text1" w:themeTint="A6"/>
+          <w:sz w:val="18"/>
+          <w:szCs w:val="18"/>
+        </w:rPr>
+        <w:t>accuracy</w:t>
+      </w:r>
+      <w:proofErr w:type="gramEnd"/>
+      <w:r>
+        <w:rPr>
+          <w:rFonts w:ascii="SourceSansPro-Light-Identity-H" w:hAnsi="SourceSansPro-Light-Identity-H" w:cs="SourceSansPro-Light-Identity-H"/>
+          <w:color w:val="595959" w:themeColor="text1" w:themeTint="A6"/>
+          <w:sz w:val="18"/>
+          <w:szCs w:val="18"/>
+        </w:rPr>
+        <w:t xml:space="preserve"> </w:t>
       </w:r>
     </w:p>
     <w:p>
@@ -3055,4 +3478,16 @@
     </a:ext>
   </a:extLst>
 </a:theme>
+</file>
+
+<file path=customXml/item1.xml><?xml version="1.0" encoding="utf-8"?>
+<b:Sources xmlns:b="http://schemas.openxmlformats.org/officeDocument/2006/bibliography" xmlns="http://schemas.openxmlformats.org/officeDocument/2006/bibliography" SelectedStyle="\APASixthEditionOfficeOnline.xsl" StyleName="APA" Version="6"/>
+</file>
+
+<file path=customXml/itemProps1.xml><?xml version="1.0" encoding="utf-8"?>
+<ds:datastoreItem xmlns:ds="http://schemas.openxmlformats.org/officeDocument/2006/customXml" ds:itemID="{69D19C1A-5415-4C4F-94D5-2D1924C53DCF}">
+  <ds:schemaRefs>
+    <ds:schemaRef ds:uri="http://schemas.openxmlformats.org/officeDocument/2006/bibliography"/>
+  </ds:schemaRefs>
+</ds:datastoreItem>
 </file>
</xml_diff>